<commit_message>
Logical model in SQL DDM
</commit_message>
<xml_diff>
--- a/Specifikacija.docx
+++ b/Specifikacija.docx
@@ -143,10 +143,19 @@
         <w:t>restoranom</w:t>
       </w:r>
       <w:r>
-        <w:t xml:space="preserve"> mora upravljati jedan</w:t>
-      </w:r>
-      <w:r>
-        <w:t xml:space="preserve"> ili vi</w:t>
+        <w:t xml:space="preserve"> </w:t>
+      </w:r>
+      <w:r>
+        <w:t>mo</w:t>
+      </w:r>
+      <w:r>
+        <w:t>ž</w:t>
+      </w:r>
+      <w:r>
+        <w:t>e upravljati</w:t>
+      </w:r>
+      <w:r>
+        <w:t xml:space="preserve"> vi</w:t>
       </w:r>
       <w:r>
         <w:rPr>
@@ -184,6 +193,16 @@
           <w:bCs/>
         </w:rPr>
         <w:t>a</w:t>
+      </w:r>
+      <w:r>
+        <w:rPr>
+          <w:b/>
+          <w:bCs/>
+        </w:rPr>
+        <w:t xml:space="preserve"> </w:t>
+      </w:r>
+      <w:r>
+        <w:t>ili ni jedan</w:t>
       </w:r>
       <w:r>
         <w:t xml:space="preserve">. </w:t>
@@ -581,20 +600,16 @@
         <w:t>restoran</w:t>
       </w:r>
       <w:r>
-        <w:t xml:space="preserve"> mora biti </w:t>
-      </w:r>
-      <w:r>
-        <w:t>č</w:t>
-      </w:r>
-      <w:r>
-        <w:t xml:space="preserve">uvan od strane najmanje jednog </w:t>
-      </w:r>
-      <w:r>
-        <w:rPr>
-          <w:b/>
-          <w:bCs/>
-        </w:rPr>
-        <w:t>portira</w:t>
+        <w:t xml:space="preserve"> </w:t>
+      </w:r>
+      <w:r>
+        <w:t>može</w:t>
+      </w:r>
+      <w:r>
+        <w:t xml:space="preserve"> biti </w:t>
+      </w:r>
+      <w:r>
+        <w:t>čuvan od strane više portira ili da ne bude čuvan uopšte</w:t>
       </w:r>
       <w:r>
         <w:t xml:space="preserve">. </w:t>

</xml_diff>